<commit_message>
STUD-60533 - Update StudioX templates
</commit_message>
<xml_diff>
--- a/CompleteWordTemplatefromExcelandEmail/contentFiles/any/any/pt0/VisualBasic/CompletedAttachment.docx
+++ b/CompleteWordTemplatefromExcelandEmail/contentFiles/any/any/pt0/VisualBasic/CompletedAttachment.docx
@@ -1,6 +1,6 @@
 
 <file path=word/document.xml><?xml version="1.0" encoding="utf-8"?>
-<w:document xmlns:wpc="http://schemas.microsoft.com/office/word/2010/wordprocessingCanvas" xmlns:cx="http://schemas.microsoft.com/office/drawing/2014/chartex" xmlns:cx1="http://schemas.microsoft.com/office/drawing/2015/9/8/chartex" xmlns:cx2="http://schemas.microsoft.com/office/drawing/2015/10/21/chartex" xmlns:cx3="http://schemas.microsoft.com/office/drawing/2016/5/9/chartex" xmlns:cx4="http://schemas.microsoft.com/office/drawing/2016/5/10/chartex" xmlns:cx5="http://schemas.microsoft.com/office/drawing/2016/5/11/chartex" xmlns:cx6="http://schemas.microsoft.com/office/drawing/2016/5/12/chartex" xmlns:cx7="http://schemas.microsoft.com/office/drawing/2016/5/13/chartex" xmlns:cx8="http://schemas.microsoft.com/office/drawing/2016/5/14/chartex" xmlns:mc="http://schemas.openxmlformats.org/markup-compatibility/2006" xmlns:aink="http://schemas.microsoft.com/office/drawing/2016/ink" xmlns:am3d="http://schemas.microsoft.com/office/drawing/2017/model3d" xmlns:o="urn:schemas-microsoft-com:office:office" xmlns:r="http://schemas.openxmlformats.org/officeDocument/2006/relationships" xmlns:m="http://schemas.openxmlformats.org/officeDocument/2006/math" xmlns:v="urn:schemas-microsoft-com:vml" xmlns:wp14="http://schemas.microsoft.com/office/word/2010/wordprocessingDrawing" xmlns:wp="http://schemas.openxmlformats.org/drawingml/2006/wordprocessingDrawing" xmlns:w10="urn:schemas-microsoft-com:office:word" xmlns:w="http://schemas.openxmlformats.org/wordprocessingml/2006/main" xmlns:w14="http://schemas.microsoft.com/office/word/2010/wordml" xmlns:w15="http://schemas.microsoft.com/office/word/2012/wordml" xmlns:w16cex="http://schemas.microsoft.com/office/word/2018/wordml/cex" xmlns:w16cid="http://schemas.microsoft.com/office/word/2016/wordml/cid" xmlns:w16="http://schemas.microsoft.com/office/word/2018/wordml" xmlns:w16se="http://schemas.microsoft.com/office/word/2015/wordml/symex" xmlns:wpg="http://schemas.microsoft.com/office/word/2010/wordprocessingGroup" xmlns:wpi="http://schemas.microsoft.com/office/word/2010/wordprocessingInk" xmlns:wne="http://schemas.microsoft.com/office/word/2006/wordml" xmlns:wps="http://schemas.microsoft.com/office/word/2010/wordprocessingShape" mc:Ignorable="w14 w15 w16se w16cid w16 w16cex wp14">
+<w:document xmlns:wpc="http://schemas.microsoft.com/office/word/2010/wordprocessingCanvas" xmlns:cx="http://schemas.microsoft.com/office/drawing/2014/chartex" xmlns:cx1="http://schemas.microsoft.com/office/drawing/2015/9/8/chartex" xmlns:cx2="http://schemas.microsoft.com/office/drawing/2015/10/21/chartex" xmlns:cx3="http://schemas.microsoft.com/office/drawing/2016/5/9/chartex" xmlns:cx4="http://schemas.microsoft.com/office/drawing/2016/5/10/chartex" xmlns:cx5="http://schemas.microsoft.com/office/drawing/2016/5/11/chartex" xmlns:cx6="http://schemas.microsoft.com/office/drawing/2016/5/12/chartex" xmlns:cx7="http://schemas.microsoft.com/office/drawing/2016/5/13/chartex" xmlns:cx8="http://schemas.microsoft.com/office/drawing/2016/5/14/chartex" xmlns:mc="http://schemas.openxmlformats.org/markup-compatibility/2006" xmlns:aink="http://schemas.microsoft.com/office/drawing/2016/ink" xmlns:am3d="http://schemas.microsoft.com/office/drawing/2017/model3d" xmlns:o="urn:schemas-microsoft-com:office:office" xmlns:oel="http://schemas.microsoft.com/office/2019/extlst" xmlns:r="http://schemas.openxmlformats.org/officeDocument/2006/relationships" xmlns:m="http://schemas.openxmlformats.org/officeDocument/2006/math" xmlns:v="urn:schemas-microsoft-com:vml" xmlns:wp14="http://schemas.microsoft.com/office/word/2010/wordprocessingDrawing" xmlns:wp="http://schemas.openxmlformats.org/drawingml/2006/wordprocessingDrawing" xmlns:w10="urn:schemas-microsoft-com:office:word" xmlns:w="http://schemas.openxmlformats.org/wordprocessingml/2006/main" xmlns:w14="http://schemas.microsoft.com/office/word/2010/wordml" xmlns:w15="http://schemas.microsoft.com/office/word/2012/wordml" xmlns:w16cex="http://schemas.microsoft.com/office/word/2018/wordml/cex" xmlns:w16cid="http://schemas.microsoft.com/office/word/2016/wordml/cid" xmlns:w16="http://schemas.microsoft.com/office/word/2018/wordml" xmlns:w16du="http://schemas.microsoft.com/office/word/2023/wordml/word16du" xmlns:w16sdtdh="http://schemas.microsoft.com/office/word/2020/wordml/sdtdatahash" xmlns:w16se="http://schemas.microsoft.com/office/word/2015/wordml/symex" xmlns:wpg="http://schemas.microsoft.com/office/word/2010/wordprocessingGroup" xmlns:wpi="http://schemas.microsoft.com/office/word/2010/wordprocessingInk" xmlns:wne="http://schemas.microsoft.com/office/word/2006/wordml" xmlns:wps="http://schemas.microsoft.com/office/word/2010/wordprocessingShape" mc:Ignorable="w14 w15 w16se w16cid w16 w16cex w16sdtdh wp14">
   <w:body>
     <w:p>
       <w:r>
@@ -93,7 +93,7 @@
 </file>
 
 <file path=word/endnotes.xml><?xml version="1.0" encoding="utf-8"?>
-<w:endnotes xmlns:wpc="http://schemas.microsoft.com/office/word/2010/wordprocessingCanvas" xmlns:cx="http://schemas.microsoft.com/office/drawing/2014/chartex" xmlns:cx1="http://schemas.microsoft.com/office/drawing/2015/9/8/chartex" xmlns:cx2="http://schemas.microsoft.com/office/drawing/2015/10/21/chartex" xmlns:cx3="http://schemas.microsoft.com/office/drawing/2016/5/9/chartex" xmlns:cx4="http://schemas.microsoft.com/office/drawing/2016/5/10/chartex" xmlns:cx5="http://schemas.microsoft.com/office/drawing/2016/5/11/chartex" xmlns:cx6="http://schemas.microsoft.com/office/drawing/2016/5/12/chartex" xmlns:cx7="http://schemas.microsoft.com/office/drawing/2016/5/13/chartex" xmlns:cx8="http://schemas.microsoft.com/office/drawing/2016/5/14/chartex" xmlns:mc="http://schemas.openxmlformats.org/markup-compatibility/2006" xmlns:aink="http://schemas.microsoft.com/office/drawing/2016/ink" xmlns:am3d="http://schemas.microsoft.com/office/drawing/2017/model3d" xmlns:o="urn:schemas-microsoft-com:office:office" xmlns:r="http://schemas.openxmlformats.org/officeDocument/2006/relationships" xmlns:m="http://schemas.openxmlformats.org/officeDocument/2006/math" xmlns:v="urn:schemas-microsoft-com:vml" xmlns:wp14="http://schemas.microsoft.com/office/word/2010/wordprocessingDrawing" xmlns:wp="http://schemas.openxmlformats.org/drawingml/2006/wordprocessingDrawing" xmlns:w10="urn:schemas-microsoft-com:office:word" xmlns:w="http://schemas.openxmlformats.org/wordprocessingml/2006/main" xmlns:w14="http://schemas.microsoft.com/office/word/2010/wordml" xmlns:w15="http://schemas.microsoft.com/office/word/2012/wordml" xmlns:w16cex="http://schemas.microsoft.com/office/word/2018/wordml/cex" xmlns:w16cid="http://schemas.microsoft.com/office/word/2016/wordml/cid" xmlns:w16="http://schemas.microsoft.com/office/word/2018/wordml" xmlns:w16se="http://schemas.microsoft.com/office/word/2015/wordml/symex" xmlns:wpg="http://schemas.microsoft.com/office/word/2010/wordprocessingGroup" xmlns:wpi="http://schemas.microsoft.com/office/word/2010/wordprocessingInk" xmlns:wne="http://schemas.microsoft.com/office/word/2006/wordml" xmlns:wps="http://schemas.microsoft.com/office/word/2010/wordprocessingShape" mc:Ignorable="w14 w15 w16se w16cid w16 w16cex wp14">
+<w:endnotes xmlns:wpc="http://schemas.microsoft.com/office/word/2010/wordprocessingCanvas" xmlns:cx="http://schemas.microsoft.com/office/drawing/2014/chartex" xmlns:cx1="http://schemas.microsoft.com/office/drawing/2015/9/8/chartex" xmlns:cx2="http://schemas.microsoft.com/office/drawing/2015/10/21/chartex" xmlns:cx3="http://schemas.microsoft.com/office/drawing/2016/5/9/chartex" xmlns:cx4="http://schemas.microsoft.com/office/drawing/2016/5/10/chartex" xmlns:cx5="http://schemas.microsoft.com/office/drawing/2016/5/11/chartex" xmlns:cx6="http://schemas.microsoft.com/office/drawing/2016/5/12/chartex" xmlns:cx7="http://schemas.microsoft.com/office/drawing/2016/5/13/chartex" xmlns:cx8="http://schemas.microsoft.com/office/drawing/2016/5/14/chartex" xmlns:mc="http://schemas.openxmlformats.org/markup-compatibility/2006" xmlns:aink="http://schemas.microsoft.com/office/drawing/2016/ink" xmlns:am3d="http://schemas.microsoft.com/office/drawing/2017/model3d" xmlns:o="urn:schemas-microsoft-com:office:office" xmlns:oel="http://schemas.microsoft.com/office/2019/extlst" xmlns:r="http://schemas.openxmlformats.org/officeDocument/2006/relationships" xmlns:m="http://schemas.openxmlformats.org/officeDocument/2006/math" xmlns:v="urn:schemas-microsoft-com:vml" xmlns:wp14="http://schemas.microsoft.com/office/word/2010/wordprocessingDrawing" xmlns:wp="http://schemas.openxmlformats.org/drawingml/2006/wordprocessingDrawing" xmlns:w10="urn:schemas-microsoft-com:office:word" xmlns:w="http://schemas.openxmlformats.org/wordprocessingml/2006/main" xmlns:w14="http://schemas.microsoft.com/office/word/2010/wordml" xmlns:w15="http://schemas.microsoft.com/office/word/2012/wordml" xmlns:w16cex="http://schemas.microsoft.com/office/word/2018/wordml/cex" xmlns:w16cid="http://schemas.microsoft.com/office/word/2016/wordml/cid" xmlns:w16="http://schemas.microsoft.com/office/word/2018/wordml" xmlns:w16du="http://schemas.microsoft.com/office/word/2023/wordml/word16du" xmlns:w16sdtdh="http://schemas.microsoft.com/office/word/2020/wordml/sdtdatahash" xmlns:w16se="http://schemas.microsoft.com/office/word/2015/wordml/symex" xmlns:wpg="http://schemas.microsoft.com/office/word/2010/wordprocessingGroup" xmlns:wpi="http://schemas.microsoft.com/office/word/2010/wordprocessingInk" xmlns:wne="http://schemas.microsoft.com/office/word/2006/wordml" xmlns:wps="http://schemas.microsoft.com/office/word/2010/wordprocessingShape" mc:Ignorable="w14 w15 w16se w16cid w16 w16cex w16sdtdh wp14">
   <w:endnote w:type="separator" w:id="-1">
     <w:p>
       <w:pPr>
@@ -118,7 +118,7 @@
 </file>
 
 <file path=word/footer1.xml><?xml version="1.0" encoding="utf-8"?>
-<w:ftr xmlns:wpc="http://schemas.microsoft.com/office/word/2010/wordprocessingCanvas" xmlns:cx="http://schemas.microsoft.com/office/drawing/2014/chartex" xmlns:cx1="http://schemas.microsoft.com/office/drawing/2015/9/8/chartex" xmlns:cx2="http://schemas.microsoft.com/office/drawing/2015/10/21/chartex" xmlns:cx3="http://schemas.microsoft.com/office/drawing/2016/5/9/chartex" xmlns:cx4="http://schemas.microsoft.com/office/drawing/2016/5/10/chartex" xmlns:cx5="http://schemas.microsoft.com/office/drawing/2016/5/11/chartex" xmlns:cx6="http://schemas.microsoft.com/office/drawing/2016/5/12/chartex" xmlns:cx7="http://schemas.microsoft.com/office/drawing/2016/5/13/chartex" xmlns:cx8="http://schemas.microsoft.com/office/drawing/2016/5/14/chartex" xmlns:mc="http://schemas.openxmlformats.org/markup-compatibility/2006" xmlns:aink="http://schemas.microsoft.com/office/drawing/2016/ink" xmlns:am3d="http://schemas.microsoft.com/office/drawing/2017/model3d" xmlns:o="urn:schemas-microsoft-com:office:office" xmlns:r="http://schemas.openxmlformats.org/officeDocument/2006/relationships" xmlns:m="http://schemas.openxmlformats.org/officeDocument/2006/math" xmlns:v="urn:schemas-microsoft-com:vml" xmlns:wp14="http://schemas.microsoft.com/office/word/2010/wordprocessingDrawing" xmlns:wp="http://schemas.openxmlformats.org/drawingml/2006/wordprocessingDrawing" xmlns:w10="urn:schemas-microsoft-com:office:word" xmlns:w="http://schemas.openxmlformats.org/wordprocessingml/2006/main" xmlns:w14="http://schemas.microsoft.com/office/word/2010/wordml" xmlns:w15="http://schemas.microsoft.com/office/word/2012/wordml" xmlns:w16cex="http://schemas.microsoft.com/office/word/2018/wordml/cex" xmlns:w16cid="http://schemas.microsoft.com/office/word/2016/wordml/cid" xmlns:w16="http://schemas.microsoft.com/office/word/2018/wordml" xmlns:w16se="http://schemas.microsoft.com/office/word/2015/wordml/symex" xmlns:wpg="http://schemas.microsoft.com/office/word/2010/wordprocessingGroup" xmlns:wpi="http://schemas.microsoft.com/office/word/2010/wordprocessingInk" xmlns:wne="http://schemas.microsoft.com/office/word/2006/wordml" xmlns:wps="http://schemas.microsoft.com/office/word/2010/wordprocessingShape" mc:Ignorable="w14 w15 w16se w16cid w16 w16cex wp14">
+<w:ftr xmlns:wpc="http://schemas.microsoft.com/office/word/2010/wordprocessingCanvas" xmlns:cx="http://schemas.microsoft.com/office/drawing/2014/chartex" xmlns:cx1="http://schemas.microsoft.com/office/drawing/2015/9/8/chartex" xmlns:cx2="http://schemas.microsoft.com/office/drawing/2015/10/21/chartex" xmlns:cx3="http://schemas.microsoft.com/office/drawing/2016/5/9/chartex" xmlns:cx4="http://schemas.microsoft.com/office/drawing/2016/5/10/chartex" xmlns:cx5="http://schemas.microsoft.com/office/drawing/2016/5/11/chartex" xmlns:cx6="http://schemas.microsoft.com/office/drawing/2016/5/12/chartex" xmlns:cx7="http://schemas.microsoft.com/office/drawing/2016/5/13/chartex" xmlns:cx8="http://schemas.microsoft.com/office/drawing/2016/5/14/chartex" xmlns:mc="http://schemas.openxmlformats.org/markup-compatibility/2006" xmlns:aink="http://schemas.microsoft.com/office/drawing/2016/ink" xmlns:am3d="http://schemas.microsoft.com/office/drawing/2017/model3d" xmlns:o="urn:schemas-microsoft-com:office:office" xmlns:oel="http://schemas.microsoft.com/office/2019/extlst" xmlns:r="http://schemas.openxmlformats.org/officeDocument/2006/relationships" xmlns:m="http://schemas.openxmlformats.org/officeDocument/2006/math" xmlns:v="urn:schemas-microsoft-com:vml" xmlns:wp14="http://schemas.microsoft.com/office/word/2010/wordprocessingDrawing" xmlns:wp="http://schemas.openxmlformats.org/drawingml/2006/wordprocessingDrawing" xmlns:w10="urn:schemas-microsoft-com:office:word" xmlns:w="http://schemas.openxmlformats.org/wordprocessingml/2006/main" xmlns:w14="http://schemas.microsoft.com/office/word/2010/wordml" xmlns:w15="http://schemas.microsoft.com/office/word/2012/wordml" xmlns:w16cex="http://schemas.microsoft.com/office/word/2018/wordml/cex" xmlns:w16cid="http://schemas.microsoft.com/office/word/2016/wordml/cid" xmlns:w16="http://schemas.microsoft.com/office/word/2018/wordml" xmlns:w16du="http://schemas.microsoft.com/office/word/2023/wordml/word16du" xmlns:w16sdtdh="http://schemas.microsoft.com/office/word/2020/wordml/sdtdatahash" xmlns:w16se="http://schemas.microsoft.com/office/word/2015/wordml/symex" xmlns:wpg="http://schemas.microsoft.com/office/word/2010/wordprocessingGroup" xmlns:wpi="http://schemas.microsoft.com/office/word/2010/wordprocessingInk" xmlns:wne="http://schemas.microsoft.com/office/word/2006/wordml" xmlns:wps="http://schemas.microsoft.com/office/word/2010/wordprocessingShape" mc:Ignorable="w14 w15 w16se w16cid w16 w16cex w16sdtdh wp14">
   <w:p>
     <w:pPr>
       <w:pStyle w:val="Footer"/>
@@ -128,7 +128,7 @@
 </file>
 
 <file path=word/footer2.xml><?xml version="1.0" encoding="utf-8"?>
-<w:ftr xmlns:wpc="http://schemas.microsoft.com/office/word/2010/wordprocessingCanvas" xmlns:cx="http://schemas.microsoft.com/office/drawing/2014/chartex" xmlns:cx1="http://schemas.microsoft.com/office/drawing/2015/9/8/chartex" xmlns:cx2="http://schemas.microsoft.com/office/drawing/2015/10/21/chartex" xmlns:cx3="http://schemas.microsoft.com/office/drawing/2016/5/9/chartex" xmlns:cx4="http://schemas.microsoft.com/office/drawing/2016/5/10/chartex" xmlns:cx5="http://schemas.microsoft.com/office/drawing/2016/5/11/chartex" xmlns:cx6="http://schemas.microsoft.com/office/drawing/2016/5/12/chartex" xmlns:cx7="http://schemas.microsoft.com/office/drawing/2016/5/13/chartex" xmlns:cx8="http://schemas.microsoft.com/office/drawing/2016/5/14/chartex" xmlns:mc="http://schemas.openxmlformats.org/markup-compatibility/2006" xmlns:aink="http://schemas.microsoft.com/office/drawing/2016/ink" xmlns:am3d="http://schemas.microsoft.com/office/drawing/2017/model3d" xmlns:o="urn:schemas-microsoft-com:office:office" xmlns:r="http://schemas.openxmlformats.org/officeDocument/2006/relationships" xmlns:m="http://schemas.openxmlformats.org/officeDocument/2006/math" xmlns:v="urn:schemas-microsoft-com:vml" xmlns:wp14="http://schemas.microsoft.com/office/word/2010/wordprocessingDrawing" xmlns:wp="http://schemas.openxmlformats.org/drawingml/2006/wordprocessingDrawing" xmlns:w10="urn:schemas-microsoft-com:office:word" xmlns:w="http://schemas.openxmlformats.org/wordprocessingml/2006/main" xmlns:w14="http://schemas.microsoft.com/office/word/2010/wordml" xmlns:w15="http://schemas.microsoft.com/office/word/2012/wordml" xmlns:w16cex="http://schemas.microsoft.com/office/word/2018/wordml/cex" xmlns:w16cid="http://schemas.microsoft.com/office/word/2016/wordml/cid" xmlns:w16="http://schemas.microsoft.com/office/word/2018/wordml" xmlns:w16se="http://schemas.microsoft.com/office/word/2015/wordml/symex" xmlns:wpg="http://schemas.microsoft.com/office/word/2010/wordprocessingGroup" xmlns:wpi="http://schemas.microsoft.com/office/word/2010/wordprocessingInk" xmlns:wne="http://schemas.microsoft.com/office/word/2006/wordml" xmlns:wps="http://schemas.microsoft.com/office/word/2010/wordprocessingShape" mc:Ignorable="w14 w15 w16se w16cid w16 w16cex wp14">
+<w:ftr xmlns:wpc="http://schemas.microsoft.com/office/word/2010/wordprocessingCanvas" xmlns:cx="http://schemas.microsoft.com/office/drawing/2014/chartex" xmlns:cx1="http://schemas.microsoft.com/office/drawing/2015/9/8/chartex" xmlns:cx2="http://schemas.microsoft.com/office/drawing/2015/10/21/chartex" xmlns:cx3="http://schemas.microsoft.com/office/drawing/2016/5/9/chartex" xmlns:cx4="http://schemas.microsoft.com/office/drawing/2016/5/10/chartex" xmlns:cx5="http://schemas.microsoft.com/office/drawing/2016/5/11/chartex" xmlns:cx6="http://schemas.microsoft.com/office/drawing/2016/5/12/chartex" xmlns:cx7="http://schemas.microsoft.com/office/drawing/2016/5/13/chartex" xmlns:cx8="http://schemas.microsoft.com/office/drawing/2016/5/14/chartex" xmlns:mc="http://schemas.openxmlformats.org/markup-compatibility/2006" xmlns:aink="http://schemas.microsoft.com/office/drawing/2016/ink" xmlns:am3d="http://schemas.microsoft.com/office/drawing/2017/model3d" xmlns:o="urn:schemas-microsoft-com:office:office" xmlns:oel="http://schemas.microsoft.com/office/2019/extlst" xmlns:r="http://schemas.openxmlformats.org/officeDocument/2006/relationships" xmlns:m="http://schemas.openxmlformats.org/officeDocument/2006/math" xmlns:v="urn:schemas-microsoft-com:vml" xmlns:wp14="http://schemas.microsoft.com/office/word/2010/wordprocessingDrawing" xmlns:wp="http://schemas.openxmlformats.org/drawingml/2006/wordprocessingDrawing" xmlns:w10="urn:schemas-microsoft-com:office:word" xmlns:w="http://schemas.openxmlformats.org/wordprocessingml/2006/main" xmlns:w14="http://schemas.microsoft.com/office/word/2010/wordml" xmlns:w15="http://schemas.microsoft.com/office/word/2012/wordml" xmlns:w16cex="http://schemas.microsoft.com/office/word/2018/wordml/cex" xmlns:w16cid="http://schemas.microsoft.com/office/word/2016/wordml/cid" xmlns:w16="http://schemas.microsoft.com/office/word/2018/wordml" xmlns:w16du="http://schemas.microsoft.com/office/word/2023/wordml/word16du" xmlns:w16sdtdh="http://schemas.microsoft.com/office/word/2020/wordml/sdtdatahash" xmlns:w16se="http://schemas.microsoft.com/office/word/2015/wordml/symex" xmlns:wpg="http://schemas.microsoft.com/office/word/2010/wordprocessingGroup" xmlns:wpi="http://schemas.microsoft.com/office/word/2010/wordprocessingInk" xmlns:wne="http://schemas.microsoft.com/office/word/2006/wordml" xmlns:wps="http://schemas.microsoft.com/office/word/2010/wordprocessingShape" mc:Ignorable="w14 w15 w16se w16cid w16 w16cex w16sdtdh wp14">
   <w:p>
     <w:pPr>
       <w:pStyle w:val="Footer"/>
@@ -138,7 +138,7 @@
 </file>
 
 <file path=word/footer3.xml><?xml version="1.0" encoding="utf-8"?>
-<w:ftr xmlns:wpc="http://schemas.microsoft.com/office/word/2010/wordprocessingCanvas" xmlns:cx="http://schemas.microsoft.com/office/drawing/2014/chartex" xmlns:cx1="http://schemas.microsoft.com/office/drawing/2015/9/8/chartex" xmlns:cx2="http://schemas.microsoft.com/office/drawing/2015/10/21/chartex" xmlns:cx3="http://schemas.microsoft.com/office/drawing/2016/5/9/chartex" xmlns:cx4="http://schemas.microsoft.com/office/drawing/2016/5/10/chartex" xmlns:cx5="http://schemas.microsoft.com/office/drawing/2016/5/11/chartex" xmlns:cx6="http://schemas.microsoft.com/office/drawing/2016/5/12/chartex" xmlns:cx7="http://schemas.microsoft.com/office/drawing/2016/5/13/chartex" xmlns:cx8="http://schemas.microsoft.com/office/drawing/2016/5/14/chartex" xmlns:mc="http://schemas.openxmlformats.org/markup-compatibility/2006" xmlns:aink="http://schemas.microsoft.com/office/drawing/2016/ink" xmlns:am3d="http://schemas.microsoft.com/office/drawing/2017/model3d" xmlns:o="urn:schemas-microsoft-com:office:office" xmlns:r="http://schemas.openxmlformats.org/officeDocument/2006/relationships" xmlns:m="http://schemas.openxmlformats.org/officeDocument/2006/math" xmlns:v="urn:schemas-microsoft-com:vml" xmlns:wp14="http://schemas.microsoft.com/office/word/2010/wordprocessingDrawing" xmlns:wp="http://schemas.openxmlformats.org/drawingml/2006/wordprocessingDrawing" xmlns:w10="urn:schemas-microsoft-com:office:word" xmlns:w="http://schemas.openxmlformats.org/wordprocessingml/2006/main" xmlns:w14="http://schemas.microsoft.com/office/word/2010/wordml" xmlns:w15="http://schemas.microsoft.com/office/word/2012/wordml" xmlns:w16cex="http://schemas.microsoft.com/office/word/2018/wordml/cex" xmlns:w16cid="http://schemas.microsoft.com/office/word/2016/wordml/cid" xmlns:w16="http://schemas.microsoft.com/office/word/2018/wordml" xmlns:w16se="http://schemas.microsoft.com/office/word/2015/wordml/symex" xmlns:wpg="http://schemas.microsoft.com/office/word/2010/wordprocessingGroup" xmlns:wpi="http://schemas.microsoft.com/office/word/2010/wordprocessingInk" xmlns:wne="http://schemas.microsoft.com/office/word/2006/wordml" xmlns:wps="http://schemas.microsoft.com/office/word/2010/wordprocessingShape" mc:Ignorable="w14 w15 w16se w16cid w16 w16cex wp14">
+<w:ftr xmlns:wpc="http://schemas.microsoft.com/office/word/2010/wordprocessingCanvas" xmlns:cx="http://schemas.microsoft.com/office/drawing/2014/chartex" xmlns:cx1="http://schemas.microsoft.com/office/drawing/2015/9/8/chartex" xmlns:cx2="http://schemas.microsoft.com/office/drawing/2015/10/21/chartex" xmlns:cx3="http://schemas.microsoft.com/office/drawing/2016/5/9/chartex" xmlns:cx4="http://schemas.microsoft.com/office/drawing/2016/5/10/chartex" xmlns:cx5="http://schemas.microsoft.com/office/drawing/2016/5/11/chartex" xmlns:cx6="http://schemas.microsoft.com/office/drawing/2016/5/12/chartex" xmlns:cx7="http://schemas.microsoft.com/office/drawing/2016/5/13/chartex" xmlns:cx8="http://schemas.microsoft.com/office/drawing/2016/5/14/chartex" xmlns:mc="http://schemas.openxmlformats.org/markup-compatibility/2006" xmlns:aink="http://schemas.microsoft.com/office/drawing/2016/ink" xmlns:am3d="http://schemas.microsoft.com/office/drawing/2017/model3d" xmlns:o="urn:schemas-microsoft-com:office:office" xmlns:oel="http://schemas.microsoft.com/office/2019/extlst" xmlns:r="http://schemas.openxmlformats.org/officeDocument/2006/relationships" xmlns:m="http://schemas.openxmlformats.org/officeDocument/2006/math" xmlns:v="urn:schemas-microsoft-com:vml" xmlns:wp14="http://schemas.microsoft.com/office/word/2010/wordprocessingDrawing" xmlns:wp="http://schemas.openxmlformats.org/drawingml/2006/wordprocessingDrawing" xmlns:w10="urn:schemas-microsoft-com:office:word" xmlns:w="http://schemas.openxmlformats.org/wordprocessingml/2006/main" xmlns:w14="http://schemas.microsoft.com/office/word/2010/wordml" xmlns:w15="http://schemas.microsoft.com/office/word/2012/wordml" xmlns:w16cex="http://schemas.microsoft.com/office/word/2018/wordml/cex" xmlns:w16cid="http://schemas.microsoft.com/office/word/2016/wordml/cid" xmlns:w16="http://schemas.microsoft.com/office/word/2018/wordml" xmlns:w16du="http://schemas.microsoft.com/office/word/2023/wordml/word16du" xmlns:w16sdtdh="http://schemas.microsoft.com/office/word/2020/wordml/sdtdatahash" xmlns:w16se="http://schemas.microsoft.com/office/word/2015/wordml/symex" xmlns:wpg="http://schemas.microsoft.com/office/word/2010/wordprocessingGroup" xmlns:wpi="http://schemas.microsoft.com/office/word/2010/wordprocessingInk" xmlns:wne="http://schemas.microsoft.com/office/word/2006/wordml" xmlns:wps="http://schemas.microsoft.com/office/word/2010/wordprocessingShape" mc:Ignorable="w14 w15 w16se w16cid w16 w16cex w16sdtdh wp14">
   <w:p>
     <w:pPr>
       <w:pStyle w:val="Footer"/>
@@ -148,7 +148,7 @@
 </file>
 
 <file path=word/footnotes.xml><?xml version="1.0" encoding="utf-8"?>
-<w:footnotes xmlns:wpc="http://schemas.microsoft.com/office/word/2010/wordprocessingCanvas" xmlns:cx="http://schemas.microsoft.com/office/drawing/2014/chartex" xmlns:cx1="http://schemas.microsoft.com/office/drawing/2015/9/8/chartex" xmlns:cx2="http://schemas.microsoft.com/office/drawing/2015/10/21/chartex" xmlns:cx3="http://schemas.microsoft.com/office/drawing/2016/5/9/chartex" xmlns:cx4="http://schemas.microsoft.com/office/drawing/2016/5/10/chartex" xmlns:cx5="http://schemas.microsoft.com/office/drawing/2016/5/11/chartex" xmlns:cx6="http://schemas.microsoft.com/office/drawing/2016/5/12/chartex" xmlns:cx7="http://schemas.microsoft.com/office/drawing/2016/5/13/chartex" xmlns:cx8="http://schemas.microsoft.com/office/drawing/2016/5/14/chartex" xmlns:mc="http://schemas.openxmlformats.org/markup-compatibility/2006" xmlns:aink="http://schemas.microsoft.com/office/drawing/2016/ink" xmlns:am3d="http://schemas.microsoft.com/office/drawing/2017/model3d" xmlns:o="urn:schemas-microsoft-com:office:office" xmlns:r="http://schemas.openxmlformats.org/officeDocument/2006/relationships" xmlns:m="http://schemas.openxmlformats.org/officeDocument/2006/math" xmlns:v="urn:schemas-microsoft-com:vml" xmlns:wp14="http://schemas.microsoft.com/office/word/2010/wordprocessingDrawing" xmlns:wp="http://schemas.openxmlformats.org/drawingml/2006/wordprocessingDrawing" xmlns:w10="urn:schemas-microsoft-com:office:word" xmlns:w="http://schemas.openxmlformats.org/wordprocessingml/2006/main" xmlns:w14="http://schemas.microsoft.com/office/word/2010/wordml" xmlns:w15="http://schemas.microsoft.com/office/word/2012/wordml" xmlns:w16cex="http://schemas.microsoft.com/office/word/2018/wordml/cex" xmlns:w16cid="http://schemas.microsoft.com/office/word/2016/wordml/cid" xmlns:w16="http://schemas.microsoft.com/office/word/2018/wordml" xmlns:w16se="http://schemas.microsoft.com/office/word/2015/wordml/symex" xmlns:wpg="http://schemas.microsoft.com/office/word/2010/wordprocessingGroup" xmlns:wpi="http://schemas.microsoft.com/office/word/2010/wordprocessingInk" xmlns:wne="http://schemas.microsoft.com/office/word/2006/wordml" xmlns:wps="http://schemas.microsoft.com/office/word/2010/wordprocessingShape" mc:Ignorable="w14 w15 w16se w16cid w16 w16cex wp14">
+<w:footnotes xmlns:wpc="http://schemas.microsoft.com/office/word/2010/wordprocessingCanvas" xmlns:cx="http://schemas.microsoft.com/office/drawing/2014/chartex" xmlns:cx1="http://schemas.microsoft.com/office/drawing/2015/9/8/chartex" xmlns:cx2="http://schemas.microsoft.com/office/drawing/2015/10/21/chartex" xmlns:cx3="http://schemas.microsoft.com/office/drawing/2016/5/9/chartex" xmlns:cx4="http://schemas.microsoft.com/office/drawing/2016/5/10/chartex" xmlns:cx5="http://schemas.microsoft.com/office/drawing/2016/5/11/chartex" xmlns:cx6="http://schemas.microsoft.com/office/drawing/2016/5/12/chartex" xmlns:cx7="http://schemas.microsoft.com/office/drawing/2016/5/13/chartex" xmlns:cx8="http://schemas.microsoft.com/office/drawing/2016/5/14/chartex" xmlns:mc="http://schemas.openxmlformats.org/markup-compatibility/2006" xmlns:aink="http://schemas.microsoft.com/office/drawing/2016/ink" xmlns:am3d="http://schemas.microsoft.com/office/drawing/2017/model3d" xmlns:o="urn:schemas-microsoft-com:office:office" xmlns:oel="http://schemas.microsoft.com/office/2019/extlst" xmlns:r="http://schemas.openxmlformats.org/officeDocument/2006/relationships" xmlns:m="http://schemas.openxmlformats.org/officeDocument/2006/math" xmlns:v="urn:schemas-microsoft-com:vml" xmlns:wp14="http://schemas.microsoft.com/office/word/2010/wordprocessingDrawing" xmlns:wp="http://schemas.openxmlformats.org/drawingml/2006/wordprocessingDrawing" xmlns:w10="urn:schemas-microsoft-com:office:word" xmlns:w="http://schemas.openxmlformats.org/wordprocessingml/2006/main" xmlns:w14="http://schemas.microsoft.com/office/word/2010/wordml" xmlns:w15="http://schemas.microsoft.com/office/word/2012/wordml" xmlns:w16cex="http://schemas.microsoft.com/office/word/2018/wordml/cex" xmlns:w16cid="http://schemas.microsoft.com/office/word/2016/wordml/cid" xmlns:w16="http://schemas.microsoft.com/office/word/2018/wordml" xmlns:w16du="http://schemas.microsoft.com/office/word/2023/wordml/word16du" xmlns:w16sdtdh="http://schemas.microsoft.com/office/word/2020/wordml/sdtdatahash" xmlns:w16se="http://schemas.microsoft.com/office/word/2015/wordml/symex" xmlns:wpg="http://schemas.microsoft.com/office/word/2010/wordprocessingGroup" xmlns:wpi="http://schemas.microsoft.com/office/word/2010/wordprocessingInk" xmlns:wne="http://schemas.microsoft.com/office/word/2006/wordml" xmlns:wps="http://schemas.microsoft.com/office/word/2010/wordprocessingShape" mc:Ignorable="w14 w15 w16se w16cid w16 w16cex w16sdtdh wp14">
   <w:footnote w:type="separator" w:id="-1">
     <w:p>
       <w:pPr>
@@ -173,7 +173,7 @@
 </file>
 
 <file path=word/header1.xml><?xml version="1.0" encoding="utf-8"?>
-<w:hdr xmlns:wpc="http://schemas.microsoft.com/office/word/2010/wordprocessingCanvas" xmlns:cx="http://schemas.microsoft.com/office/drawing/2014/chartex" xmlns:cx1="http://schemas.microsoft.com/office/drawing/2015/9/8/chartex" xmlns:cx2="http://schemas.microsoft.com/office/drawing/2015/10/21/chartex" xmlns:cx3="http://schemas.microsoft.com/office/drawing/2016/5/9/chartex" xmlns:cx4="http://schemas.microsoft.com/office/drawing/2016/5/10/chartex" xmlns:cx5="http://schemas.microsoft.com/office/drawing/2016/5/11/chartex" xmlns:cx6="http://schemas.microsoft.com/office/drawing/2016/5/12/chartex" xmlns:cx7="http://schemas.microsoft.com/office/drawing/2016/5/13/chartex" xmlns:cx8="http://schemas.microsoft.com/office/drawing/2016/5/14/chartex" xmlns:mc="http://schemas.openxmlformats.org/markup-compatibility/2006" xmlns:aink="http://schemas.microsoft.com/office/drawing/2016/ink" xmlns:am3d="http://schemas.microsoft.com/office/drawing/2017/model3d" xmlns:o="urn:schemas-microsoft-com:office:office" xmlns:r="http://schemas.openxmlformats.org/officeDocument/2006/relationships" xmlns:m="http://schemas.openxmlformats.org/officeDocument/2006/math" xmlns:v="urn:schemas-microsoft-com:vml" xmlns:wp14="http://schemas.microsoft.com/office/word/2010/wordprocessingDrawing" xmlns:wp="http://schemas.openxmlformats.org/drawingml/2006/wordprocessingDrawing" xmlns:w10="urn:schemas-microsoft-com:office:word" xmlns:w="http://schemas.openxmlformats.org/wordprocessingml/2006/main" xmlns:w14="http://schemas.microsoft.com/office/word/2010/wordml" xmlns:w15="http://schemas.microsoft.com/office/word/2012/wordml" xmlns:w16cex="http://schemas.microsoft.com/office/word/2018/wordml/cex" xmlns:w16cid="http://schemas.microsoft.com/office/word/2016/wordml/cid" xmlns:w16="http://schemas.microsoft.com/office/word/2018/wordml" xmlns:w16se="http://schemas.microsoft.com/office/word/2015/wordml/symex" xmlns:wpg="http://schemas.microsoft.com/office/word/2010/wordprocessingGroup" xmlns:wpi="http://schemas.microsoft.com/office/word/2010/wordprocessingInk" xmlns:wne="http://schemas.microsoft.com/office/word/2006/wordml" xmlns:wps="http://schemas.microsoft.com/office/word/2010/wordprocessingShape" mc:Ignorable="w14 w15 w16se w16cid w16 w16cex wp14">
+<w:hdr xmlns:wpc="http://schemas.microsoft.com/office/word/2010/wordprocessingCanvas" xmlns:cx="http://schemas.microsoft.com/office/drawing/2014/chartex" xmlns:cx1="http://schemas.microsoft.com/office/drawing/2015/9/8/chartex" xmlns:cx2="http://schemas.microsoft.com/office/drawing/2015/10/21/chartex" xmlns:cx3="http://schemas.microsoft.com/office/drawing/2016/5/9/chartex" xmlns:cx4="http://schemas.microsoft.com/office/drawing/2016/5/10/chartex" xmlns:cx5="http://schemas.microsoft.com/office/drawing/2016/5/11/chartex" xmlns:cx6="http://schemas.microsoft.com/office/drawing/2016/5/12/chartex" xmlns:cx7="http://schemas.microsoft.com/office/drawing/2016/5/13/chartex" xmlns:cx8="http://schemas.microsoft.com/office/drawing/2016/5/14/chartex" xmlns:mc="http://schemas.openxmlformats.org/markup-compatibility/2006" xmlns:aink="http://schemas.microsoft.com/office/drawing/2016/ink" xmlns:am3d="http://schemas.microsoft.com/office/drawing/2017/model3d" xmlns:o="urn:schemas-microsoft-com:office:office" xmlns:oel="http://schemas.microsoft.com/office/2019/extlst" xmlns:r="http://schemas.openxmlformats.org/officeDocument/2006/relationships" xmlns:m="http://schemas.openxmlformats.org/officeDocument/2006/math" xmlns:v="urn:schemas-microsoft-com:vml" xmlns:wp14="http://schemas.microsoft.com/office/word/2010/wordprocessingDrawing" xmlns:wp="http://schemas.openxmlformats.org/drawingml/2006/wordprocessingDrawing" xmlns:w10="urn:schemas-microsoft-com:office:word" xmlns:w="http://schemas.openxmlformats.org/wordprocessingml/2006/main" xmlns:w14="http://schemas.microsoft.com/office/word/2010/wordml" xmlns:w15="http://schemas.microsoft.com/office/word/2012/wordml" xmlns:w16cex="http://schemas.microsoft.com/office/word/2018/wordml/cex" xmlns:w16cid="http://schemas.microsoft.com/office/word/2016/wordml/cid" xmlns:w16="http://schemas.microsoft.com/office/word/2018/wordml" xmlns:w16du="http://schemas.microsoft.com/office/word/2023/wordml/word16du" xmlns:w16sdtdh="http://schemas.microsoft.com/office/word/2020/wordml/sdtdatahash" xmlns:w16se="http://schemas.microsoft.com/office/word/2015/wordml/symex" xmlns:wpg="http://schemas.microsoft.com/office/word/2010/wordprocessingGroup" xmlns:wpi="http://schemas.microsoft.com/office/word/2010/wordprocessingInk" xmlns:wne="http://schemas.microsoft.com/office/word/2006/wordml" xmlns:wps="http://schemas.microsoft.com/office/word/2010/wordprocessingShape" mc:Ignorable="w14 w15 w16se w16cid w16 w16cex w16sdtdh wp14">
   <w:p>
     <w:pPr>
       <w:pStyle w:val="Header"/>
@@ -183,7 +183,7 @@
 </file>
 
 <file path=word/header2.xml><?xml version="1.0" encoding="utf-8"?>
-<w:hdr xmlns:wpc="http://schemas.microsoft.com/office/word/2010/wordprocessingCanvas" xmlns:cx="http://schemas.microsoft.com/office/drawing/2014/chartex" xmlns:cx1="http://schemas.microsoft.com/office/drawing/2015/9/8/chartex" xmlns:cx2="http://schemas.microsoft.com/office/drawing/2015/10/21/chartex" xmlns:cx3="http://schemas.microsoft.com/office/drawing/2016/5/9/chartex" xmlns:cx4="http://schemas.microsoft.com/office/drawing/2016/5/10/chartex" xmlns:cx5="http://schemas.microsoft.com/office/drawing/2016/5/11/chartex" xmlns:cx6="http://schemas.microsoft.com/office/drawing/2016/5/12/chartex" xmlns:cx7="http://schemas.microsoft.com/office/drawing/2016/5/13/chartex" xmlns:cx8="http://schemas.microsoft.com/office/drawing/2016/5/14/chartex" xmlns:mc="http://schemas.openxmlformats.org/markup-compatibility/2006" xmlns:aink="http://schemas.microsoft.com/office/drawing/2016/ink" xmlns:am3d="http://schemas.microsoft.com/office/drawing/2017/model3d" xmlns:o="urn:schemas-microsoft-com:office:office" xmlns:r="http://schemas.openxmlformats.org/officeDocument/2006/relationships" xmlns:m="http://schemas.openxmlformats.org/officeDocument/2006/math" xmlns:v="urn:schemas-microsoft-com:vml" xmlns:wp14="http://schemas.microsoft.com/office/word/2010/wordprocessingDrawing" xmlns:wp="http://schemas.openxmlformats.org/drawingml/2006/wordprocessingDrawing" xmlns:w10="urn:schemas-microsoft-com:office:word" xmlns:w="http://schemas.openxmlformats.org/wordprocessingml/2006/main" xmlns:w14="http://schemas.microsoft.com/office/word/2010/wordml" xmlns:w15="http://schemas.microsoft.com/office/word/2012/wordml" xmlns:w16cex="http://schemas.microsoft.com/office/word/2018/wordml/cex" xmlns:w16cid="http://schemas.microsoft.com/office/word/2016/wordml/cid" xmlns:w16="http://schemas.microsoft.com/office/word/2018/wordml" xmlns:w16se="http://schemas.microsoft.com/office/word/2015/wordml/symex" xmlns:wpg="http://schemas.microsoft.com/office/word/2010/wordprocessingGroup" xmlns:wpi="http://schemas.microsoft.com/office/word/2010/wordprocessingInk" xmlns:wne="http://schemas.microsoft.com/office/word/2006/wordml" xmlns:wps="http://schemas.microsoft.com/office/word/2010/wordprocessingShape" mc:Ignorable="w14 w15 w16se w16cid w16 w16cex wp14">
+<w:hdr xmlns:wpc="http://schemas.microsoft.com/office/word/2010/wordprocessingCanvas" xmlns:cx="http://schemas.microsoft.com/office/drawing/2014/chartex" xmlns:cx1="http://schemas.microsoft.com/office/drawing/2015/9/8/chartex" xmlns:cx2="http://schemas.microsoft.com/office/drawing/2015/10/21/chartex" xmlns:cx3="http://schemas.microsoft.com/office/drawing/2016/5/9/chartex" xmlns:cx4="http://schemas.microsoft.com/office/drawing/2016/5/10/chartex" xmlns:cx5="http://schemas.microsoft.com/office/drawing/2016/5/11/chartex" xmlns:cx6="http://schemas.microsoft.com/office/drawing/2016/5/12/chartex" xmlns:cx7="http://schemas.microsoft.com/office/drawing/2016/5/13/chartex" xmlns:cx8="http://schemas.microsoft.com/office/drawing/2016/5/14/chartex" xmlns:mc="http://schemas.openxmlformats.org/markup-compatibility/2006" xmlns:aink="http://schemas.microsoft.com/office/drawing/2016/ink" xmlns:am3d="http://schemas.microsoft.com/office/drawing/2017/model3d" xmlns:o="urn:schemas-microsoft-com:office:office" xmlns:oel="http://schemas.microsoft.com/office/2019/extlst" xmlns:r="http://schemas.openxmlformats.org/officeDocument/2006/relationships" xmlns:m="http://schemas.openxmlformats.org/officeDocument/2006/math" xmlns:v="urn:schemas-microsoft-com:vml" xmlns:wp14="http://schemas.microsoft.com/office/word/2010/wordprocessingDrawing" xmlns:wp="http://schemas.openxmlformats.org/drawingml/2006/wordprocessingDrawing" xmlns:w10="urn:schemas-microsoft-com:office:word" xmlns:w="http://schemas.openxmlformats.org/wordprocessingml/2006/main" xmlns:w14="http://schemas.microsoft.com/office/word/2010/wordml" xmlns:w15="http://schemas.microsoft.com/office/word/2012/wordml" xmlns:w16cex="http://schemas.microsoft.com/office/word/2018/wordml/cex" xmlns:w16cid="http://schemas.microsoft.com/office/word/2016/wordml/cid" xmlns:w16="http://schemas.microsoft.com/office/word/2018/wordml" xmlns:w16du="http://schemas.microsoft.com/office/word/2023/wordml/word16du" xmlns:w16sdtdh="http://schemas.microsoft.com/office/word/2020/wordml/sdtdatahash" xmlns:w16se="http://schemas.microsoft.com/office/word/2015/wordml/symex" xmlns:wpg="http://schemas.microsoft.com/office/word/2010/wordprocessingGroup" xmlns:wpi="http://schemas.microsoft.com/office/word/2010/wordprocessingInk" xmlns:wne="http://schemas.microsoft.com/office/word/2006/wordml" xmlns:wps="http://schemas.microsoft.com/office/word/2010/wordprocessingShape" mc:Ignorable="w14 w15 w16se w16cid w16 w16cex w16sdtdh wp14">
   <w:p>
     <w:pPr>
       <w:pStyle w:val="Header"/>
@@ -193,7 +193,7 @@
 </file>
 
 <file path=word/header3.xml><?xml version="1.0" encoding="utf-8"?>
-<w:hdr xmlns:wpc="http://schemas.microsoft.com/office/word/2010/wordprocessingCanvas" xmlns:cx="http://schemas.microsoft.com/office/drawing/2014/chartex" xmlns:cx1="http://schemas.microsoft.com/office/drawing/2015/9/8/chartex" xmlns:cx2="http://schemas.microsoft.com/office/drawing/2015/10/21/chartex" xmlns:cx3="http://schemas.microsoft.com/office/drawing/2016/5/9/chartex" xmlns:cx4="http://schemas.microsoft.com/office/drawing/2016/5/10/chartex" xmlns:cx5="http://schemas.microsoft.com/office/drawing/2016/5/11/chartex" xmlns:cx6="http://schemas.microsoft.com/office/drawing/2016/5/12/chartex" xmlns:cx7="http://schemas.microsoft.com/office/drawing/2016/5/13/chartex" xmlns:cx8="http://schemas.microsoft.com/office/drawing/2016/5/14/chartex" xmlns:mc="http://schemas.openxmlformats.org/markup-compatibility/2006" xmlns:aink="http://schemas.microsoft.com/office/drawing/2016/ink" xmlns:am3d="http://schemas.microsoft.com/office/drawing/2017/model3d" xmlns:o="urn:schemas-microsoft-com:office:office" xmlns:r="http://schemas.openxmlformats.org/officeDocument/2006/relationships" xmlns:m="http://schemas.openxmlformats.org/officeDocument/2006/math" xmlns:v="urn:schemas-microsoft-com:vml" xmlns:wp14="http://schemas.microsoft.com/office/word/2010/wordprocessingDrawing" xmlns:wp="http://schemas.openxmlformats.org/drawingml/2006/wordprocessingDrawing" xmlns:w10="urn:schemas-microsoft-com:office:word" xmlns:w="http://schemas.openxmlformats.org/wordprocessingml/2006/main" xmlns:w14="http://schemas.microsoft.com/office/word/2010/wordml" xmlns:w15="http://schemas.microsoft.com/office/word/2012/wordml" xmlns:w16cex="http://schemas.microsoft.com/office/word/2018/wordml/cex" xmlns:w16cid="http://schemas.microsoft.com/office/word/2016/wordml/cid" xmlns:w16="http://schemas.microsoft.com/office/word/2018/wordml" xmlns:w16se="http://schemas.microsoft.com/office/word/2015/wordml/symex" xmlns:wpg="http://schemas.microsoft.com/office/word/2010/wordprocessingGroup" xmlns:wpi="http://schemas.microsoft.com/office/word/2010/wordprocessingInk" xmlns:wne="http://schemas.microsoft.com/office/word/2006/wordml" xmlns:wps="http://schemas.microsoft.com/office/word/2010/wordprocessingShape" mc:Ignorable="w14 w15 w16se w16cid w16 w16cex wp14">
+<w:hdr xmlns:wpc="http://schemas.microsoft.com/office/word/2010/wordprocessingCanvas" xmlns:cx="http://schemas.microsoft.com/office/drawing/2014/chartex" xmlns:cx1="http://schemas.microsoft.com/office/drawing/2015/9/8/chartex" xmlns:cx2="http://schemas.microsoft.com/office/drawing/2015/10/21/chartex" xmlns:cx3="http://schemas.microsoft.com/office/drawing/2016/5/9/chartex" xmlns:cx4="http://schemas.microsoft.com/office/drawing/2016/5/10/chartex" xmlns:cx5="http://schemas.microsoft.com/office/drawing/2016/5/11/chartex" xmlns:cx6="http://schemas.microsoft.com/office/drawing/2016/5/12/chartex" xmlns:cx7="http://schemas.microsoft.com/office/drawing/2016/5/13/chartex" xmlns:cx8="http://schemas.microsoft.com/office/drawing/2016/5/14/chartex" xmlns:mc="http://schemas.openxmlformats.org/markup-compatibility/2006" xmlns:aink="http://schemas.microsoft.com/office/drawing/2016/ink" xmlns:am3d="http://schemas.microsoft.com/office/drawing/2017/model3d" xmlns:o="urn:schemas-microsoft-com:office:office" xmlns:oel="http://schemas.microsoft.com/office/2019/extlst" xmlns:r="http://schemas.openxmlformats.org/officeDocument/2006/relationships" xmlns:m="http://schemas.openxmlformats.org/officeDocument/2006/math" xmlns:v="urn:schemas-microsoft-com:vml" xmlns:wp14="http://schemas.microsoft.com/office/word/2010/wordprocessingDrawing" xmlns:wp="http://schemas.openxmlformats.org/drawingml/2006/wordprocessingDrawing" xmlns:w10="urn:schemas-microsoft-com:office:word" xmlns:w="http://schemas.openxmlformats.org/wordprocessingml/2006/main" xmlns:w14="http://schemas.microsoft.com/office/word/2010/wordml" xmlns:w15="http://schemas.microsoft.com/office/word/2012/wordml" xmlns:w16cex="http://schemas.microsoft.com/office/word/2018/wordml/cex" xmlns:w16cid="http://schemas.microsoft.com/office/word/2016/wordml/cid" xmlns:w16="http://schemas.microsoft.com/office/word/2018/wordml" xmlns:w16du="http://schemas.microsoft.com/office/word/2023/wordml/word16du" xmlns:w16sdtdh="http://schemas.microsoft.com/office/word/2020/wordml/sdtdatahash" xmlns:w16se="http://schemas.microsoft.com/office/word/2015/wordml/symex" xmlns:wpg="http://schemas.microsoft.com/office/word/2010/wordprocessingGroup" xmlns:wpi="http://schemas.microsoft.com/office/word/2010/wordprocessingInk" xmlns:wne="http://schemas.microsoft.com/office/word/2006/wordml" xmlns:wps="http://schemas.microsoft.com/office/word/2010/wordprocessingShape" mc:Ignorable="w14 w15 w16se w16cid w16 w16cex w16sdtdh wp14">
   <w:p>
     <w:pPr>
       <w:pStyle w:val="Header"/>
@@ -203,7 +203,7 @@
 </file>
 
 <file path=word/styles.xml><?xml version="1.0" encoding="utf-8"?>
-<w:styles xmlns:mc="http://schemas.openxmlformats.org/markup-compatibility/2006" xmlns:r="http://schemas.openxmlformats.org/officeDocument/2006/relationships" xmlns:w="http://schemas.openxmlformats.org/wordprocessingml/2006/main" xmlns:w14="http://schemas.microsoft.com/office/word/2010/wordml" xmlns:w15="http://schemas.microsoft.com/office/word/2012/wordml" xmlns:w16cex="http://schemas.microsoft.com/office/word/2018/wordml/cex" xmlns:w16cid="http://schemas.microsoft.com/office/word/2016/wordml/cid" xmlns:w16="http://schemas.microsoft.com/office/word/2018/wordml" xmlns:w16se="http://schemas.microsoft.com/office/word/2015/wordml/symex" mc:Ignorable="w14 w15 w16se w16cid w16 w16cex">
+<w:styles xmlns:mc="http://schemas.openxmlformats.org/markup-compatibility/2006" xmlns:r="http://schemas.openxmlformats.org/officeDocument/2006/relationships" xmlns:w="http://schemas.openxmlformats.org/wordprocessingml/2006/main" xmlns:w14="http://schemas.microsoft.com/office/word/2010/wordml" xmlns:w15="http://schemas.microsoft.com/office/word/2012/wordml" xmlns:w16cex="http://schemas.microsoft.com/office/word/2018/wordml/cex" xmlns:w16cid="http://schemas.microsoft.com/office/word/2016/wordml/cid" xmlns:w16="http://schemas.microsoft.com/office/word/2018/wordml" xmlns:w16sdtdh="http://schemas.microsoft.com/office/word/2020/wordml/sdtdatahash" xmlns:w16se="http://schemas.microsoft.com/office/word/2015/wordml/symex" mc:Ignorable="w14 w15 w16se w16cid w16 w16cex w16sdtdh">
   <w:docDefaults>
     <w:rPrDefault>
       <w:rPr>
@@ -657,11 +657,11 @@
     <w:link w:val="HeaderChar"/>
     <w:uiPriority w:val="99"/>
     <w:unhideWhenUsed/>
-    <w:rsid w:val="005058B7"/>
+    <w:rsid w:val="0054794A"/>
     <w:pPr>
       <w:tabs>
-        <w:tab w:val="center" w:pos="4680"/>
-        <w:tab w:val="right" w:pos="9360"/>
+        <w:tab w:val="center" w:pos="4513"/>
+        <w:tab w:val="right" w:pos="9026"/>
       </w:tabs>
       <w:spacing w:after="0" w:line="240" w:lineRule="auto"/>
     </w:pPr>
@@ -671,7 +671,7 @@
     <w:basedOn w:val="DefaultParagraphFont"/>
     <w:link w:val="Header"/>
     <w:uiPriority w:val="99"/>
-    <w:rsid w:val="005058B7"/>
+    <w:rsid w:val="0054794A"/>
   </w:style>
   <w:style w:type="paragraph" w:styleId="Footer">
     <w:name w:val="footer"/>
@@ -679,11 +679,11 @@
     <w:link w:val="FooterChar"/>
     <w:uiPriority w:val="99"/>
     <w:unhideWhenUsed/>
-    <w:rsid w:val="005058B7"/>
+    <w:rsid w:val="0054794A"/>
     <w:pPr>
       <w:tabs>
-        <w:tab w:val="center" w:pos="4680"/>
-        <w:tab w:val="right" w:pos="9360"/>
+        <w:tab w:val="center" w:pos="4513"/>
+        <w:tab w:val="right" w:pos="9026"/>
       </w:tabs>
       <w:spacing w:after="0" w:line="240" w:lineRule="auto"/>
     </w:pPr>
@@ -693,7 +693,7 @@
     <w:basedOn w:val="DefaultParagraphFont"/>
     <w:link w:val="Footer"/>
     <w:uiPriority w:val="99"/>
-    <w:rsid w:val="005058B7"/>
+    <w:rsid w:val="0054794A"/>
   </w:style>
 </w:styles>
 </file>

</xml_diff>